<commit_message>
Mon ERD and Pitchbook Update
</commit_message>
<xml_diff>
--- a/201105 SQL_Homework_WorkingWord.docx
+++ b/201105 SQL_Homework_WorkingWord.docx
@@ -640,13 +640,7 @@
         <w:spacing w:after="0"/>
       </w:pPr>
       <w:r>
-        <w:t>Core assignment is c</w:t>
-      </w:r>
-      <w:r>
-        <w:t>omplete.</w:t>
-      </w:r>
-      <w:r>
-        <w:t xml:space="preserve"> The bonus section is still pending. </w:t>
+        <w:t xml:space="preserve">Core assignment is complete. The bonus section is still pending. </w:t>
       </w:r>
     </w:p>
     <w:p>
@@ -1168,32 +1162,56 @@
           <w:numId w:val="4"/>
         </w:numPr>
         <w:spacing w:after="0"/>
-      </w:pPr>
-      <w:r>
+        <w:rPr>
+          <w:highlight w:val="cyan"/>
+        </w:rPr>
+      </w:pPr>
+      <w:r>
+        <w:rPr>
+          <w:highlight w:val="cyan"/>
+        </w:rPr>
         <w:t xml:space="preserve">engine = </w:t>
       </w:r>
       <w:proofErr w:type="spellStart"/>
       <w:r>
+        <w:rPr>
+          <w:highlight w:val="cyan"/>
+        </w:rPr>
         <w:t>create_engine</w:t>
       </w:r>
       <w:proofErr w:type="spellEnd"/>
       <w:r>
+        <w:rPr>
+          <w:highlight w:val="cyan"/>
+        </w:rPr>
         <w:t>('</w:t>
       </w:r>
       <w:proofErr w:type="spellStart"/>
       <w:r>
+        <w:rPr>
+          <w:highlight w:val="cyan"/>
+        </w:rPr>
         <w:t>postgresql</w:t>
       </w:r>
       <w:proofErr w:type="spellEnd"/>
       <w:r>
+        <w:rPr>
+          <w:highlight w:val="cyan"/>
+        </w:rPr>
         <w:t>://localhost:5432/&lt;</w:t>
       </w:r>
       <w:proofErr w:type="spellStart"/>
       <w:r>
+        <w:rPr>
+          <w:highlight w:val="cyan"/>
+        </w:rPr>
         <w:t>your_db_name</w:t>
       </w:r>
       <w:proofErr w:type="spellEnd"/>
       <w:r>
+        <w:rPr>
+          <w:highlight w:val="cyan"/>
+        </w:rPr>
         <w:t>&gt;')</w:t>
       </w:r>
     </w:p>
@@ -1205,18 +1223,30 @@
           <w:numId w:val="4"/>
         </w:numPr>
         <w:spacing w:after="0"/>
-      </w:pPr>
-      <w:r>
+        <w:rPr>
+          <w:highlight w:val="cyan"/>
+        </w:rPr>
+      </w:pPr>
+      <w:r>
+        <w:rPr>
+          <w:highlight w:val="cyan"/>
+        </w:rPr>
         <w:t xml:space="preserve">connection = </w:t>
       </w:r>
       <w:proofErr w:type="spellStart"/>
       <w:proofErr w:type="gramStart"/>
       <w:r>
+        <w:rPr>
+          <w:highlight w:val="cyan"/>
+        </w:rPr>
         <w:t>engine.connect</w:t>
       </w:r>
       <w:proofErr w:type="spellEnd"/>
       <w:proofErr w:type="gramEnd"/>
       <w:r>
+        <w:rPr>
+          <w:highlight w:val="cyan"/>
+        </w:rPr>
         <w:t>()</w:t>
       </w:r>
     </w:p>
@@ -1262,8 +1292,14 @@
           <w:numId w:val="4"/>
         </w:numPr>
         <w:spacing w:after="0"/>
-      </w:pPr>
-      <w:r>
+        <w:rPr>
+          <w:highlight w:val="yellow"/>
+        </w:rPr>
+      </w:pPr>
+      <w:r>
+        <w:rPr>
+          <w:highlight w:val="yellow"/>
+        </w:rPr>
         <w:t>Create a histogram to visualize the most common salary ranges for employees.</w:t>
       </w:r>
     </w:p>
@@ -1275,8 +1311,14 @@
           <w:numId w:val="4"/>
         </w:numPr>
         <w:spacing w:after="0"/>
-      </w:pPr>
-      <w:r>
+        <w:rPr>
+          <w:highlight w:val="yellow"/>
+        </w:rPr>
+      </w:pPr>
+      <w:r>
+        <w:rPr>
+          <w:highlight w:val="yellow"/>
+        </w:rPr>
         <w:t>Create a bar chart of average salary by title.</w:t>
       </w:r>
     </w:p>

</xml_diff>